<commit_message>
Update placeholder_example.docx and remove console logging for placeholder detection in EditDocumentPage component to enhance performance and reduce unnecessary output.
</commit_message>
<xml_diff>
--- a/public/docExample/placeholder_example.docx
+++ b/public/docExample/placeholder_example.docx
@@ -5,52 +5,64 @@
     <w:p>
       <w:pPr>
         <w:spacing w:after="240" w:before="240" w:lineRule="auto"/>
-        <w:rPr>
-          <w:b w:val="1"/>
-        </w:rPr>
-      </w:pPr>
-      <w:r>
-        <w:rPr>
-          <w:b w:val="1"/>
+        <w:rPr/>
+      </w:pPr>
+      <w:r>
+        <w:rPr>
           <w:rtl w:val="0"/>
         </w:rPr>
         <w:t xml:space="preserve">IN THE [COURT NAME]</w:t>
         <w:br w:type="textWrapping"/>
-        <w:t xml:space="preserve"> [COUNTY], [STATE]</w:t>
-      </w:r>
-    </w:p>
-    <w:p>
-      <w:pPr>
-        <w:spacing w:after="240" w:before="240" w:lineRule="auto"/>
-        <w:rPr/>
-      </w:pPr>
-      <w:r>
-        <w:rPr>
-          <w:b w:val="1"/>
-          <w:rtl w:val="0"/>
-        </w:rPr>
-        <w:t xml:space="preserve">Case No.:</w:t>
-      </w:r>
-      <w:r>
-        <w:rPr>
-          <w:rtl w:val="0"/>
-        </w:rPr>
-        <w:t xml:space="preserve"> [Case Number]</w:t>
-      </w:r>
-    </w:p>
-    <w:p>
-      <w:pPr>
-        <w:rPr/>
-      </w:pPr>
-      <w:r>
-        <w:pict>
-          <v:rect style="width:0.0pt;height:1.5pt" o:hr="t" o:hrstd="t" o:hralign="center" fillcolor="#A0A0A0" stroked="f"/>
-        </w:pict>
-      </w:r>
-      <w:r>
-        <w:rPr>
-          <w:rtl w:val="0"/>
-        </w:rPr>
+        <w:t xml:space="preserve">[COUNTY], [STATE]</w:t>
+        <w:br w:type="textWrapping"/>
+        <w:t xml:space="preserve">Case No.: [Case Number]</w:t>
+      </w:r>
+    </w:p>
+    <w:p>
+      <w:pPr>
+        <w:spacing w:after="240" w:before="240" w:lineRule="auto"/>
+        <w:rPr/>
+      </w:pPr>
+      <w:r>
+        <w:rPr>
+          <w:b w:val="1"/>
+          <w:rtl w:val="0"/>
+        </w:rPr>
+        <w:t xml:space="preserve">COMPLAINT</w:t>
+        <w:br w:type="textWrapping"/>
+        <w:t xml:space="preserve">Plaintiff:</w:t>
+      </w:r>
+      <w:r>
+        <w:rPr>
+          <w:rtl w:val="0"/>
+        </w:rPr>
+        <w:t xml:space="preserve"> {{client_name}}</w:t>
+        <w:br w:type="textWrapping"/>
+      </w:r>
+      <w:r>
+        <w:rPr>
+          <w:b w:val="1"/>
+          <w:rtl w:val="0"/>
+        </w:rPr>
+        <w:t xml:space="preserve">Defendant:</w:t>
+      </w:r>
+      <w:r>
+        <w:rPr>
+          <w:rtl w:val="0"/>
+        </w:rPr>
+        <w:t xml:space="preserve"> {{opposing_party}}</w:t>
+      </w:r>
+    </w:p>
+    <w:p>
+      <w:pPr>
+        <w:spacing w:after="240" w:before="240" w:lineRule="auto"/>
+        <w:rPr/>
+      </w:pPr>
+      <w:r>
+        <w:rPr>
+          <w:rtl w:val="0"/>
+        </w:rPr>
+        <w:t xml:space="preserve">Plaintiff, by and through undersigned counsel {{attorney_name}}, alleges and states as follows:</w:t>
       </w:r>
     </w:p>
     <w:p>
@@ -66,7 +78,7 @@
           <w:szCs w:val="26"/>
         </w:rPr>
       </w:pPr>
-      <w:bookmarkStart w:colFirst="0" w:colLast="0" w:name="_axgfmptoobsk" w:id="0"/>
+      <w:bookmarkStart w:colFirst="0" w:colLast="0" w:name="_heading=h.jlq3x9r83sc4" w:id="0"/>
       <w:bookmarkEnd w:id="0"/>
       <w:r>
         <w:rPr>
@@ -76,236 +88,183 @@
           <w:szCs w:val="26"/>
           <w:rtl w:val="0"/>
         </w:rPr>
-        <w:t xml:space="preserve">COMPLAINT</w:t>
-      </w:r>
-    </w:p>
-    <w:p>
-      <w:pPr>
-        <w:spacing w:after="240" w:before="240" w:lineRule="auto"/>
-        <w:rPr/>
-      </w:pPr>
-      <w:r>
-        <w:rPr>
-          <w:b w:val="1"/>
-          <w:rtl w:val="0"/>
-        </w:rPr>
-        <w:t xml:space="preserve">Plaintiff:</w:t>
-      </w:r>
-      <w:r>
-        <w:rPr>
-          <w:rtl w:val="0"/>
-        </w:rPr>
-        <w:t xml:space="preserve"> {{client_name}}</w:t>
-        <w:br w:type="textWrapping"/>
-        <w:t xml:space="preserve"> </w:t>
-      </w:r>
-      <w:r>
-        <w:rPr>
-          <w:b w:val="1"/>
-          <w:rtl w:val="0"/>
-        </w:rPr>
-        <w:t xml:space="preserve">Defendant:</w:t>
-      </w:r>
-      <w:r>
-        <w:rPr>
-          <w:rtl w:val="0"/>
-        </w:rPr>
-        <w:t xml:space="preserve"> {{opposing_party}}</w:t>
-      </w:r>
-    </w:p>
-    <w:p>
-      <w:pPr>
-        <w:spacing w:after="240" w:before="240" w:lineRule="auto"/>
-        <w:rPr/>
-      </w:pPr>
-      <w:r>
-        <w:rPr>
-          <w:rtl w:val="0"/>
-        </w:rPr>
-        <w:t xml:space="preserve">Plaintiff, by and through undersigned counsel {{attorney_name}}, alleges and states as follows:</w:t>
-      </w:r>
-    </w:p>
-    <w:p>
-      <w:pPr>
-        <w:numPr>
-          <w:ilvl w:val="0"/>
-          <w:numId w:val="1"/>
-        </w:numPr>
-        <w:spacing w:after="0" w:afterAutospacing="0" w:before="240" w:lineRule="auto"/>
-        <w:ind w:left="720" w:hanging="360"/>
-      </w:pPr>
-      <w:r>
-        <w:rPr>
-          <w:b w:val="1"/>
-          <w:rtl w:val="0"/>
-        </w:rPr>
         <w:t xml:space="preserve">Jurisdiction and Venue</w:t>
-        <w:br w:type="textWrapping"/>
-      </w:r>
-      <w:r>
-        <w:rPr>
-          <w:rtl w:val="0"/>
-        </w:rPr>
-        <w:t xml:space="preserve"> 1.1 This Court has subject-matter jurisdiction pursuant to [Relevant Statute] because the amount in controversy exceeds {{damages_amount}} and the events giving rise to this action occurred within this Court’s jurisdiction.</w:t>
-        <w:br w:type="textWrapping"/>
-        <w:t xml:space="preserve"> 1.2 Venue is proper in this Court under [Venue Statute] because the cause of action arose in [County], [State].</w:t>
-        <w:br w:type="textWrapping"/>
-      </w:r>
-    </w:p>
-    <w:p>
-      <w:pPr>
-        <w:numPr>
-          <w:ilvl w:val="0"/>
-          <w:numId w:val="1"/>
-        </w:numPr>
-        <w:spacing w:after="0" w:afterAutospacing="0" w:before="0" w:beforeAutospacing="0" w:lineRule="auto"/>
-        <w:ind w:left="720" w:hanging="360"/>
-      </w:pPr>
-      <w:r>
-        <w:rPr>
-          <w:b w:val="1"/>
+      </w:r>
+    </w:p>
+    <w:p>
+      <w:pPr>
+        <w:spacing w:after="240" w:before="240" w:lineRule="auto"/>
+        <w:rPr/>
+      </w:pPr>
+      <w:r>
+        <w:rPr>
+          <w:rtl w:val="0"/>
+        </w:rPr>
+        <w:t xml:space="preserve">This Court has subject-matter jurisdiction pursuant to [Relevant Statute] because the amount in controversy exceeds {{damages_amount}}, and the events giving rise to this action occurred within this Court’s jurisdiction. Venue is proper in this Court under [Venue Statute] because the cause of action arose in [County], [State].</w:t>
+      </w:r>
+    </w:p>
+    <w:p>
+      <w:pPr>
+        <w:pStyle w:val="Heading3"/>
+        <w:keepNext w:val="0"/>
+        <w:keepLines w:val="0"/>
+        <w:spacing w:before="280" w:lineRule="auto"/>
+        <w:rPr>
+          <w:b w:val="1"/>
+          <w:color w:val="000000"/>
+          <w:sz w:val="26"/>
+          <w:szCs w:val="26"/>
+        </w:rPr>
+      </w:pPr>
+      <w:bookmarkStart w:colFirst="0" w:colLast="0" w:name="_heading=h.uirglcpd3w3a" w:id="1"/>
+      <w:bookmarkEnd w:id="1"/>
+      <w:r>
+        <w:rPr>
+          <w:b w:val="1"/>
+          <w:color w:val="000000"/>
+          <w:sz w:val="26"/>
+          <w:szCs w:val="26"/>
           <w:rtl w:val="0"/>
         </w:rPr>
         <w:t xml:space="preserve">Parties</w:t>
-        <w:br w:type="textWrapping"/>
-      </w:r>
-      <w:r>
-        <w:rPr>
-          <w:rtl w:val="0"/>
-        </w:rPr>
-        <w:t xml:space="preserve"> 2.1 Plaintiff {{client_name}} is an individual residing at [Plaintiff Address].</w:t>
-        <w:br w:type="textWrapping"/>
-        <w:t xml:space="preserve"> 2.2 Defendant {{opposing_party}} is a corporation organized under the laws of [State of Incorporation] with its principal place of business at [Defendant Address].</w:t>
-        <w:br w:type="textWrapping"/>
-      </w:r>
-    </w:p>
-    <w:p>
-      <w:pPr>
-        <w:numPr>
-          <w:ilvl w:val="0"/>
-          <w:numId w:val="1"/>
-        </w:numPr>
-        <w:spacing w:after="0" w:afterAutospacing="0" w:before="0" w:beforeAutospacing="0" w:lineRule="auto"/>
-        <w:ind w:left="720" w:hanging="360"/>
-      </w:pPr>
-      <w:r>
-        <w:rPr>
-          <w:b w:val="1"/>
+      </w:r>
+    </w:p>
+    <w:p>
+      <w:pPr>
+        <w:spacing w:after="240" w:before="240" w:lineRule="auto"/>
+        <w:rPr/>
+      </w:pPr>
+      <w:r>
+        <w:rPr>
+          <w:rtl w:val="0"/>
+        </w:rPr>
+        <w:t xml:space="preserve">Plaintiff {{client_name}} is an individual residing at [Plaintiff Address]. Defendant {{opposing_party}} is a corporation organized under the laws of [State of Incorporation] with its principal place of business at [Defendant Address].</w:t>
+      </w:r>
+    </w:p>
+    <w:p>
+      <w:pPr>
+        <w:pStyle w:val="Heading3"/>
+        <w:keepNext w:val="0"/>
+        <w:keepLines w:val="0"/>
+        <w:spacing w:before="280" w:lineRule="auto"/>
+        <w:rPr>
+          <w:b w:val="1"/>
+          <w:color w:val="000000"/>
+          <w:sz w:val="26"/>
+          <w:szCs w:val="26"/>
+        </w:rPr>
+      </w:pPr>
+      <w:bookmarkStart w:colFirst="0" w:colLast="0" w:name="_heading=h.x44pu9u80s2h" w:id="2"/>
+      <w:bookmarkEnd w:id="2"/>
+      <w:r>
+        <w:rPr>
+          <w:b w:val="1"/>
+          <w:color w:val="000000"/>
+          <w:sz w:val="26"/>
+          <w:szCs w:val="26"/>
           <w:rtl w:val="0"/>
         </w:rPr>
         <w:t xml:space="preserve">Factual Background</w:t>
-        <w:br w:type="textWrapping"/>
-      </w:r>
-      <w:r>
-        <w:rPr>
-          <w:rtl w:val="0"/>
-        </w:rPr>
-        <w:t xml:space="preserve"> 3.1 On or about {{incident_date}}, Defendant engaged in the following conduct:</w:t>
-        <w:br w:type="textWrapping"/>
-        <w:t xml:space="preserve">   (a) [Fact 1]</w:t>
-        <w:br w:type="textWrapping"/>
-        <w:t xml:space="preserve">   (b) [Fact 2]</w:t>
-        <w:br w:type="textWrapping"/>
-        <w:t xml:space="preserve"> 3.2 As a direct and proximate result of Defendant’s conduct, Plaintiff suffered damages estimated at {{damages_amount}}, including but not limited to medical expenses, lost wages, and pain and suffering.</w:t>
-        <w:br w:type="textWrapping"/>
-      </w:r>
-    </w:p>
-    <w:p>
-      <w:pPr>
-        <w:numPr>
-          <w:ilvl w:val="0"/>
-          <w:numId w:val="1"/>
-        </w:numPr>
-        <w:spacing w:after="0" w:afterAutospacing="0" w:before="0" w:beforeAutospacing="0" w:lineRule="auto"/>
-        <w:ind w:left="720" w:hanging="360"/>
-      </w:pPr>
-      <w:r>
-        <w:rPr>
-          <w:b w:val="1"/>
+      </w:r>
+    </w:p>
+    <w:p>
+      <w:pPr>
+        <w:spacing w:after="240" w:before="240" w:lineRule="auto"/>
+        <w:rPr/>
+      </w:pPr>
+      <w:r>
+        <w:rPr>
+          <w:rtl w:val="0"/>
+        </w:rPr>
+        <w:t xml:space="preserve">On or about {{incident_date}}, Defendant engaged in the following conduct: [Fact 1]; [Fact 2]. As a direct and proximate result of Defendant’s conduct, Plaintiff suffered damages estimated at {{damages_amount}}, including but not limited to medical expenses, lost wages, and pain and suffering.</w:t>
+      </w:r>
+    </w:p>
+    <w:p>
+      <w:pPr>
+        <w:pStyle w:val="Heading3"/>
+        <w:keepNext w:val="0"/>
+        <w:keepLines w:val="0"/>
+        <w:spacing w:before="280" w:lineRule="auto"/>
+        <w:rPr>
+          <w:b w:val="1"/>
+          <w:color w:val="000000"/>
+          <w:sz w:val="26"/>
+          <w:szCs w:val="26"/>
+        </w:rPr>
+      </w:pPr>
+      <w:bookmarkStart w:colFirst="0" w:colLast="0" w:name="_heading=h.qplmzmpmqywp" w:id="3"/>
+      <w:bookmarkEnd w:id="3"/>
+      <w:r>
+        <w:rPr>
+          <w:b w:val="1"/>
+          <w:color w:val="000000"/>
+          <w:sz w:val="26"/>
+          <w:szCs w:val="26"/>
           <w:rtl w:val="0"/>
         </w:rPr>
         <w:t xml:space="preserve">Cause of Action — Negligence</w:t>
-        <w:br w:type="textWrapping"/>
-      </w:r>
-      <w:r>
-        <w:rPr>
-          <w:rtl w:val="0"/>
-        </w:rPr>
-        <w:t xml:space="preserve"> 4.1 Plaintiff incorporates by reference the allegations set forth in Paragraphs 1–3.</w:t>
-        <w:br w:type="textWrapping"/>
-        <w:t xml:space="preserve"> 4.2 Defendant owed Plaintiff a duty of reasonable care.</w:t>
-        <w:br w:type="textWrapping"/>
-        <w:t xml:space="preserve"> 4.3 Defendant breached that duty by [Breach Description].</w:t>
-        <w:br w:type="textWrapping"/>
-        <w:t xml:space="preserve"> 4.4 The breach was the direct and proximate cause of Plaintiff’s injuries and damages.</w:t>
-        <w:br w:type="textWrapping"/>
-      </w:r>
-    </w:p>
-    <w:p>
-      <w:pPr>
-        <w:numPr>
-          <w:ilvl w:val="0"/>
-          <w:numId w:val="1"/>
-        </w:numPr>
-        <w:spacing w:after="240" w:before="0" w:beforeAutospacing="0" w:lineRule="auto"/>
-        <w:ind w:left="720" w:hanging="360"/>
-      </w:pPr>
-      <w:r>
-        <w:rPr>
-          <w:b w:val="1"/>
+      </w:r>
+    </w:p>
+    <w:p>
+      <w:pPr>
+        <w:spacing w:after="240" w:before="240" w:lineRule="auto"/>
+        <w:rPr/>
+      </w:pPr>
+      <w:r>
+        <w:rPr>
+          <w:rtl w:val="0"/>
+        </w:rPr>
+        <w:t xml:space="preserve">Plaintiff incorporates by reference the allegations set forth in the preceding paragraphs. Defendant owed Plaintiff a duty of reasonable care, breached that duty by [Breach Description], and that breach was the direct and proximate cause of Plaintiff’s injuries and damages.</w:t>
+      </w:r>
+    </w:p>
+    <w:p>
+      <w:pPr>
+        <w:pStyle w:val="Heading3"/>
+        <w:keepNext w:val="0"/>
+        <w:keepLines w:val="0"/>
+        <w:spacing w:before="280" w:lineRule="auto"/>
+        <w:rPr>
+          <w:b w:val="1"/>
+          <w:color w:val="000000"/>
+          <w:sz w:val="26"/>
+          <w:szCs w:val="26"/>
+        </w:rPr>
+      </w:pPr>
+      <w:bookmarkStart w:colFirst="0" w:colLast="0" w:name="_heading=h.ioctd7l1vpyo" w:id="4"/>
+      <w:bookmarkEnd w:id="4"/>
+      <w:r>
+        <w:rPr>
+          <w:b w:val="1"/>
+          <w:color w:val="000000"/>
+          <w:sz w:val="26"/>
+          <w:szCs w:val="26"/>
           <w:rtl w:val="0"/>
         </w:rPr>
         <w:t xml:space="preserve">Prayer for Relief</w:t>
-        <w:br w:type="textWrapping"/>
-      </w:r>
-      <w:r>
-        <w:rPr>
-          <w:rtl w:val="0"/>
-        </w:rPr>
-        <w:t xml:space="preserve"> WHEREFORE, Plaintiff respectfully requests that this Court enter judgment in favor of Plaintiff and against Defendant as follows:</w:t>
-        <w:br w:type="textWrapping"/>
-        <w:t xml:space="preserve"> a. Compensatory damages in an amount to be proven at trial but not less than {{damages_amount}};</w:t>
-        <w:br w:type="textWrapping"/>
-        <w:t xml:space="preserve"> b. Pre- and post-judgment interest as allowed by law;</w:t>
-        <w:br w:type="textWrapping"/>
-        <w:t xml:space="preserve"> c. Costs of this action, including reasonable attorney’s fees; and</w:t>
-        <w:br w:type="textWrapping"/>
-        <w:t xml:space="preserve"> d. Such other and further relief as the Court deems just and proper.</w:t>
-        <w:br w:type="textWrapping"/>
-      </w:r>
-    </w:p>
-    <w:p>
-      <w:pPr>
-        <w:rPr/>
-      </w:pPr>
-      <w:r>
-        <w:pict>
-          <v:rect style="width:0.0pt;height:1.5pt" o:hr="t" o:hrstd="t" o:hralign="center" fillcolor="#A0A0A0" stroked="f"/>
-        </w:pict>
-      </w:r>
-      <w:r>
-        <w:rPr>
-          <w:rtl w:val="0"/>
-        </w:rPr>
-      </w:r>
-    </w:p>
-    <w:p>
-      <w:pPr>
-        <w:spacing w:after="240" w:before="240" w:lineRule="auto"/>
-        <w:rPr/>
-      </w:pPr>
-      <w:r>
-        <w:rPr>
-          <w:b w:val="1"/>
-          <w:rtl w:val="0"/>
-        </w:rPr>
-        <w:t xml:space="preserve">Date:</w:t>
-      </w:r>
-      <w:r>
-        <w:rPr>
-          <w:rtl w:val="0"/>
-        </w:rPr>
-        <w:t xml:space="preserve"> {{date}}</w:t>
+      </w:r>
+    </w:p>
+    <w:p>
+      <w:pPr>
+        <w:spacing w:after="240" w:before="240" w:lineRule="auto"/>
+        <w:rPr/>
+      </w:pPr>
+      <w:r>
+        <w:rPr>
+          <w:rtl w:val="0"/>
+        </w:rPr>
+        <w:t xml:space="preserve">WHEREFORE, Plaintiff respectfully requests that this Court enter judgment in favor of Plaintiff and against Defendant, awarding compensatory damages in an amount to be proven at trial but not less than {{damages_amount}}, together with pre- and post-judgment interest as allowed by law, the costs of this action including reasonable attorney’s fees, and such other and further relief as the Court deems just and proper.</w:t>
+      </w:r>
+    </w:p>
+    <w:p>
+      <w:pPr>
+        <w:spacing w:after="240" w:before="240" w:lineRule="auto"/>
+        <w:rPr/>
+      </w:pPr>
+      <w:r>
+        <w:rPr>
+          <w:rtl w:val="0"/>
+        </w:rPr>
+        <w:t xml:space="preserve">Date: {{date}}</w:t>
       </w:r>
     </w:p>
     <w:p>
@@ -318,21 +277,6 @@
           <w:rtl w:val="0"/>
         </w:rPr>
         <w:t xml:space="preserve">Respectfully submitted,</w:t>
-      </w:r>
-    </w:p>
-    <w:p>
-      <w:pPr>
-        <w:rPr/>
-      </w:pPr>
-      <w:r>
-        <w:pict>
-          <v:rect style="width:0.0pt;height:1.5pt" o:hr="t" o:hrstd="t" o:hralign="center" fillcolor="#A0A0A0" stroked="f"/>
-        </w:pict>
-      </w:r>
-      <w:r>
-        <w:rPr>
-          <w:rtl w:val="0"/>
-        </w:rPr>
       </w:r>
     </w:p>
     <w:p>
@@ -359,6 +303,19 @@
     </w:p>
     <w:p>
       <w:pPr>
+        <w:spacing w:after="240" w:before="240" w:lineRule="auto"/>
+        <w:rPr>
+          <w:b w:val="1"/>
+        </w:rPr>
+      </w:pPr>
+      <w:r>
+        <w:rPr>
+          <w:rtl w:val="0"/>
+        </w:rPr>
+      </w:r>
+    </w:p>
+    <w:p>
+      <w:pPr>
         <w:rPr/>
       </w:pPr>
       <w:r>
@@ -377,121 +334,7 @@
 </file>
 
 <file path=word/numbering.xml><?xml version="1.0" encoding="utf-8"?>
-<w:numbering xmlns:mc="http://schemas.openxmlformats.org/markup-compatibility/2006" xmlns:o="urn:schemas-microsoft-com:office:office" xmlns:r="http://schemas.openxmlformats.org/officeDocument/2006/relationships" xmlns:m="http://schemas.openxmlformats.org/officeDocument/2006/math" xmlns:v="urn:schemas-microsoft-com:vml" xmlns:wp="http://schemas.openxmlformats.org/drawingml/2006/wordprocessingDrawing" xmlns:w10="urn:schemas-microsoft-com:office:word" xmlns:w="http://schemas.openxmlformats.org/wordprocessingml/2006/main" xmlns:wne="http://schemas.microsoft.com/office/word/2006/wordml" xmlns:sl="http://schemas.openxmlformats.org/schemaLibrary/2006/main" xmlns:a="http://schemas.openxmlformats.org/drawingml/2006/main" xmlns:pic="http://schemas.openxmlformats.org/drawingml/2006/picture" xmlns:c="http://schemas.openxmlformats.org/drawingml/2006/chart" xmlns:lc="http://schemas.openxmlformats.org/drawingml/2006/lockedCanvas" xmlns:dgm="http://schemas.openxmlformats.org/drawingml/2006/diagram" xmlns:wps="http://schemas.microsoft.com/office/word/2010/wordprocessingShape" xmlns:wpg="http://schemas.microsoft.com/office/word/2010/wordprocessingGroup" xmlns:w14="http://schemas.microsoft.com/office/word/2010/wordml" xmlns:w15="http://schemas.microsoft.com/office/word/2012/wordml" xmlns:w16="http://schemas.microsoft.com/office/word/2018/wordml" xmlns:w16cex="http://schemas.microsoft.com/office/word/2018/wordml/cex" xmlns:w16cid="http://schemas.microsoft.com/office/word/2016/wordml/cid" xmlns="http://schemas.microsoft.com/office/tasks/2019/documenttasks" xmlns:cr="http://schemas.microsoft.com/office/comments/2020/reactions">
-  <w:abstractNum w:abstractNumId="1">
-    <w:lvl w:ilvl="0">
-      <w:start w:val="1"/>
-      <w:numFmt w:val="decimal"/>
-      <w:lvlText w:val="%1."/>
-      <w:lvlJc w:val="left"/>
-      <w:pPr>
-        <w:ind w:left="720" w:hanging="360"/>
-      </w:pPr>
-      <w:rPr>
-        <w:u w:val="none"/>
-      </w:rPr>
-    </w:lvl>
-    <w:lvl w:ilvl="1">
-      <w:start w:val="1"/>
-      <w:numFmt w:val="lowerLetter"/>
-      <w:lvlText w:val="%2."/>
-      <w:lvlJc w:val="left"/>
-      <w:pPr>
-        <w:ind w:left="1440" w:hanging="360"/>
-      </w:pPr>
-      <w:rPr>
-        <w:u w:val="none"/>
-      </w:rPr>
-    </w:lvl>
-    <w:lvl w:ilvl="2">
-      <w:start w:val="1"/>
-      <w:numFmt w:val="lowerRoman"/>
-      <w:lvlText w:val="%3."/>
-      <w:lvlJc w:val="left"/>
-      <w:pPr>
-        <w:ind w:left="2160" w:hanging="360"/>
-      </w:pPr>
-      <w:rPr>
-        <w:u w:val="none"/>
-      </w:rPr>
-    </w:lvl>
-    <w:lvl w:ilvl="3">
-      <w:start w:val="1"/>
-      <w:numFmt w:val="decimal"/>
-      <w:lvlText w:val="%4."/>
-      <w:lvlJc w:val="left"/>
-      <w:pPr>
-        <w:ind w:left="2880" w:hanging="360"/>
-      </w:pPr>
-      <w:rPr>
-        <w:u w:val="none"/>
-      </w:rPr>
-    </w:lvl>
-    <w:lvl w:ilvl="4">
-      <w:start w:val="1"/>
-      <w:numFmt w:val="lowerLetter"/>
-      <w:lvlText w:val="%5."/>
-      <w:lvlJc w:val="left"/>
-      <w:pPr>
-        <w:ind w:left="3600" w:hanging="360"/>
-      </w:pPr>
-      <w:rPr>
-        <w:u w:val="none"/>
-      </w:rPr>
-    </w:lvl>
-    <w:lvl w:ilvl="5">
-      <w:start w:val="1"/>
-      <w:numFmt w:val="lowerRoman"/>
-      <w:lvlText w:val="%6."/>
-      <w:lvlJc w:val="left"/>
-      <w:pPr>
-        <w:ind w:left="4320" w:hanging="360"/>
-      </w:pPr>
-      <w:rPr>
-        <w:u w:val="none"/>
-      </w:rPr>
-    </w:lvl>
-    <w:lvl w:ilvl="6">
-      <w:start w:val="1"/>
-      <w:numFmt w:val="decimal"/>
-      <w:lvlText w:val="%7."/>
-      <w:lvlJc w:val="left"/>
-      <w:pPr>
-        <w:ind w:left="5040" w:hanging="360"/>
-      </w:pPr>
-      <w:rPr>
-        <w:u w:val="none"/>
-      </w:rPr>
-    </w:lvl>
-    <w:lvl w:ilvl="7">
-      <w:start w:val="1"/>
-      <w:numFmt w:val="lowerLetter"/>
-      <w:lvlText w:val="%8."/>
-      <w:lvlJc w:val="left"/>
-      <w:pPr>
-        <w:ind w:left="5760" w:hanging="360"/>
-      </w:pPr>
-      <w:rPr>
-        <w:u w:val="none"/>
-      </w:rPr>
-    </w:lvl>
-    <w:lvl w:ilvl="8">
-      <w:start w:val="1"/>
-      <w:numFmt w:val="lowerRoman"/>
-      <w:lvlText w:val="%9."/>
-      <w:lvlJc w:val="left"/>
-      <w:pPr>
-        <w:ind w:left="6480" w:hanging="360"/>
-      </w:pPr>
-      <w:rPr>
-        <w:u w:val="none"/>
-      </w:rPr>
-    </w:lvl>
-  </w:abstractNum>
-  <w:num w:numId="1">
-    <w:abstractNumId w:val="1"/>
-  </w:num>
-</w:numbering>
+<w:numbering xmlns:mc="http://schemas.openxmlformats.org/markup-compatibility/2006" xmlns:o="urn:schemas-microsoft-com:office:office" xmlns:r="http://schemas.openxmlformats.org/officeDocument/2006/relationships" xmlns:m="http://schemas.openxmlformats.org/officeDocument/2006/math" xmlns:v="urn:schemas-microsoft-com:vml" xmlns:wp="http://schemas.openxmlformats.org/drawingml/2006/wordprocessingDrawing" xmlns:w10="urn:schemas-microsoft-com:office:word" xmlns:w="http://schemas.openxmlformats.org/wordprocessingml/2006/main" xmlns:wne="http://schemas.microsoft.com/office/word/2006/wordml" xmlns:sl="http://schemas.openxmlformats.org/schemaLibrary/2006/main" xmlns:a="http://schemas.openxmlformats.org/drawingml/2006/main" xmlns:pic="http://schemas.openxmlformats.org/drawingml/2006/picture" xmlns:c="http://schemas.openxmlformats.org/drawingml/2006/chart" xmlns:lc="http://schemas.openxmlformats.org/drawingml/2006/lockedCanvas" xmlns:dgm="http://schemas.openxmlformats.org/drawingml/2006/diagram" xmlns:wps="http://schemas.microsoft.com/office/word/2010/wordprocessingShape" xmlns:wpg="http://schemas.microsoft.com/office/word/2010/wordprocessingGroup" xmlns:w14="http://schemas.microsoft.com/office/word/2010/wordml" xmlns:w15="http://schemas.microsoft.com/office/word/2012/wordml" xmlns:w16="http://schemas.microsoft.com/office/word/2018/wordml" xmlns:w16cex="http://schemas.microsoft.com/office/word/2018/wordml/cex" xmlns:w16cid="http://schemas.microsoft.com/office/word/2016/wordml/cid" xmlns="http://schemas.microsoft.com/office/tasks/2019/documenttasks" xmlns:cr="http://schemas.microsoft.com/office/comments/2020/reactions"/>
 </file>
 
 <file path=word/styles.xml><?xml version="1.0" encoding="utf-8"?>
@@ -628,6 +471,12 @@
       <w:sz w:val="52"/>
       <w:szCs w:val="52"/>
     </w:rPr>
+  </w:style>
+  <w:style w:type="paragraph" w:styleId="Normal" w:default="1">
+    <w:name w:val="normal"/>
+  </w:style>
+  <w:style w:type="table" w:styleId="TableNormal" w:default="1">
+    <w:name w:val="TableNormal"/>
   </w:style>
   <w:style w:type="paragraph" w:styleId="Subtitle">
     <w:name w:val="Subtitle"/>
@@ -968,4 +817,19 @@
   </a:objectDefaults>
   <a:extraClrSchemeLst/>
 </a:theme>
+</file>
+
+<file path=customXML/item1.xml><?xml version="1.0" encoding="utf-8"?>
+<go:gDocsCustomXmlDataStorage xmlns:go="http://customooxmlschemas.google.com/" xmlns:r="http://schemas.openxmlformats.org/officeDocument/2006/relationships" uri="GoogleDocsCustomDataVersion2">
+  <go:docsCustomData xmlns:go="http://customooxmlschemas.google.com/" roundtripDataSignature="AMtx7mhvpe3QPRY/8479DY1zVxbnsU47EQ==">CgMxLjAyDmguamxxM3g5cjgzc2M0Mg5oLnVpcmdsY3BkM3czYTIOaC54NDRwdTl1ODBzMmgyDmgucXBsbXptcG1xeXdwMg5oLmlvY3RkN2wxdnB5bzgAciExYmFDa0ZsX1BWeDRoUHhGTkwyRjIxRHp0bzFoNnRmZjM=</go:docsCustomData>
+</go:gDocsCustomXmlDataStorage>
+</file>
+
+<file path=customXML/itemProps1.xml><?xml version="1.0" encoding="utf-8"?>
+<ds:datastoreItem xmlns:ds="http://schemas.openxmlformats.org/officeDocument/2006/customXml" ds:itemID="{11111111-1234-1234-1234-123412341234}">
+  <ds:schemaRefs>
+    <ds:schemaRef ds:uri="http://schemas.openxmlformats.org/officeDocument/2006/relationships"/>
+    <ds:schemaRef ds:uri="http://customooxmlschemas.google.com/"/>
+  </ds:schemaRefs>
+</ds:datastoreItem>
 </file>
</xml_diff>